<commit_message>
day 18 add back images
</commit_message>
<xml_diff>
--- a/lec/Day-18_Sampling-and-CLT/Ch13_Sampling-distns.docx
+++ b/lec/Day-18_Sampling-and-CLT/Ch13_Sampling-distns.docx
@@ -3683,11 +3683,16 @@
       <w:r>
         <w:t xml:space="preserve">, the population parameter</w:t>
       </w:r>
-      <w:r>
-        <w:t xml:space="preserve"> </w:t>
-      </w:r>
-      <w:r>
-        <w:t xml:space="preserve">- The standard deviation of the sampling distribution of</w:t>
+    </w:p>
+    <w:p>
+      <w:pPr>
+        <w:numPr>
+          <w:numId w:val="1019"/>
+          <w:ilvl w:val="0"/>
+        </w:numPr>
+      </w:pPr>
+      <w:r>
+        <w:t xml:space="preserve">The standard deviation of the sampling distribution of</w:t>
       </w:r>
       <w:r>
         <w:t xml:space="preserve"> </w:t>
@@ -3753,11 +3758,16 @@
           </m:e>
         </m:rad>
       </m:oMath>
-      <w:r>
-        <w:t xml:space="preserve"> </w:t>
-      </w:r>
-      <w:r>
-        <w:t xml:space="preserve">- As the sample size increases, the sampling distribution of</w:t>
+    </w:p>
+    <w:p>
+      <w:pPr>
+        <w:numPr>
+          <w:numId w:val="1019"/>
+          <w:ilvl w:val="0"/>
+        </w:numPr>
+      </w:pPr>
+      <w:r>
+        <w:t xml:space="preserve">As the sample size increases, the sampling distribution of</w:t>
       </w:r>
       <w:r>
         <w:t xml:space="preserve"> </w:t>
@@ -3801,23 +3811,40 @@
       <w:r>
         <w:t xml:space="preserve">for a proportion!</w:t>
       </w:r>
-      <w:r>
-        <w:t xml:space="preserve"> </w:t>
-      </w:r>
-      <w:r>
-        <w:t xml:space="preserve">- For this to apply, we require:</w:t>
-      </w:r>
-      <w:r>
-        <w:t xml:space="preserve"> </w:t>
-      </w:r>
-      <w:r>
-        <w:t xml:space="preserve">- the population is at least 20 times as large as the sample</w:t>
-      </w:r>
-      <w:r>
-        <w:t xml:space="preserve"> </w:t>
-      </w:r>
-      <w:r>
-        <w:t xml:space="preserve">- both np and n(1-p) are larger than 10.</w:t>
+    </w:p>
+    <w:p>
+      <w:pPr>
+        <w:numPr>
+          <w:numId w:val="1019"/>
+          <w:ilvl w:val="0"/>
+        </w:numPr>
+      </w:pPr>
+      <w:r>
+        <w:t xml:space="preserve">For this to apply, we require:</w:t>
+      </w:r>
+    </w:p>
+    <w:p>
+      <w:pPr>
+        <w:pStyle w:val="Compact"/>
+        <w:numPr>
+          <w:numId w:val="1020"/>
+          <w:ilvl w:val="1"/>
+        </w:numPr>
+      </w:pPr>
+      <w:r>
+        <w:t xml:space="preserve">the population is at least 20 times as large as the sample</w:t>
+      </w:r>
+    </w:p>
+    <w:p>
+      <w:pPr>
+        <w:pStyle w:val="Compact"/>
+        <w:numPr>
+          <w:numId w:val="1020"/>
+          <w:ilvl w:val="1"/>
+        </w:numPr>
+      </w:pPr>
+      <w:r>
+        <w:t xml:space="preserve">both np and n(1-p) are larger than 10.</w:t>
       </w:r>
     </w:p>
     <w:p>
@@ -3848,7 +3875,7 @@
     <w:p>
       <w:pPr>
         <w:numPr>
-          <w:numId w:val="1019"/>
+          <w:numId w:val="1021"/>
           <w:ilvl w:val="0"/>
         </w:numPr>
       </w:pPr>
@@ -3897,7 +3924,7 @@
     <w:p>
       <w:pPr>
         <w:numPr>
-          <w:numId w:val="1019"/>
+          <w:numId w:val="1021"/>
           <w:ilvl w:val="0"/>
         </w:numPr>
       </w:pPr>
@@ -3914,7 +3941,7 @@
     <w:p>
       <w:pPr>
         <w:numPr>
-          <w:numId w:val="1019"/>
+          <w:numId w:val="1021"/>
           <w:ilvl w:val="0"/>
         </w:numPr>
       </w:pPr>
@@ -4093,7 +4120,7 @@
       <w:pPr>
         <w:pStyle w:val="Compact"/>
         <w:numPr>
-          <w:numId w:val="1020"/>
+          <w:numId w:val="1022"/>
           <w:ilvl w:val="0"/>
         </w:numPr>
       </w:pPr>
@@ -4126,7 +4153,7 @@
       <w:pPr>
         <w:pStyle w:val="Compact"/>
         <w:numPr>
-          <w:numId w:val="1021"/>
+          <w:numId w:val="1023"/>
           <w:ilvl w:val="0"/>
         </w:numPr>
       </w:pPr>
@@ -4177,7 +4204,7 @@
       <w:pPr>
         <w:pStyle w:val="Compact"/>
         <w:numPr>
-          <w:numId w:val="1021"/>
+          <w:numId w:val="1023"/>
           <w:ilvl w:val="0"/>
         </w:numPr>
       </w:pPr>
@@ -4195,7 +4222,7 @@
       <w:pPr>
         <w:pStyle w:val="Compact"/>
         <w:numPr>
-          <w:numId w:val="1021"/>
+          <w:numId w:val="1023"/>
           <w:ilvl w:val="0"/>
         </w:numPr>
       </w:pPr>
@@ -4207,7 +4234,7 @@
       <w:pPr>
         <w:pStyle w:val="Compact"/>
         <w:numPr>
-          <w:numId w:val="1021"/>
+          <w:numId w:val="1023"/>
           <w:ilvl w:val="0"/>
         </w:numPr>
       </w:pPr>
@@ -4304,7 +4331,7 @@
       <w:pPr>
         <w:pStyle w:val="Compact"/>
         <w:numPr>
-          <w:numId w:val="1021"/>
+          <w:numId w:val="1023"/>
           <w:ilvl w:val="0"/>
         </w:numPr>
       </w:pPr>
@@ -4389,7 +4416,7 @@
       <w:pPr>
         <w:pStyle w:val="Compact"/>
         <w:numPr>
-          <w:numId w:val="1021"/>
+          <w:numId w:val="1023"/>
           <w:ilvl w:val="0"/>
         </w:numPr>
       </w:pPr>
@@ -5064,6 +5091,12 @@
     <w:abstractNumId w:val="991"/>
   </w:num>
   <w:num w:numId="1021">
+    <w:abstractNumId w:val="991"/>
+  </w:num>
+  <w:num w:numId="1022">
+    <w:abstractNumId w:val="991"/>
+  </w:num>
+  <w:num w:numId="1023">
     <w:abstractNumId w:val="991"/>
   </w:num>
 </w:numbering>

</xml_diff>